<commit_message>
Implementado reports, corregido formato y añadido requisitos extra
</commit_message>
<xml_diff>
--- a/Acme-Meals 2.0.docx
+++ b/Acme-Meals 2.0.docx
@@ -198,7 +198,43 @@
         <w:rPr>
           <w:lang w:val="en-US"/>
         </w:rPr>
-        <w:t xml:space="preserve">A restaurant can create his meals. </w:t>
+        <w:t xml:space="preserve">A </w:t>
+      </w:r>
+      <w:r>
+        <w:rPr>
+          <w:lang w:val="en-US"/>
+        </w:rPr>
+        <w:t xml:space="preserve">manager </w:t>
+      </w:r>
+      <w:r>
+        <w:rPr>
+          <w:lang w:val="en-US"/>
+        </w:rPr>
+        <w:t xml:space="preserve">can create </w:t>
+      </w:r>
+      <w:r>
+        <w:rPr>
+          <w:lang w:val="en-US"/>
+        </w:rPr>
+        <w:t xml:space="preserve">meals to </w:t>
+      </w:r>
+      <w:r>
+        <w:rPr>
+          <w:lang w:val="en-US"/>
+        </w:rPr>
+        <w:t>his</w:t>
+      </w:r>
+      <w:r>
+        <w:rPr>
+          <w:lang w:val="en-US"/>
+        </w:rPr>
+        <w:t>/her restaurant</w:t>
+      </w:r>
+      <w:r>
+        <w:rPr>
+          <w:lang w:val="en-US"/>
+        </w:rPr>
+        <w:t xml:space="preserve">. </w:t>
       </w:r>
       <w:r>
         <w:rPr>
@@ -402,18 +438,44 @@
     </w:p>
     <w:p>
       <w:pPr>
+        <w:pStyle w:val="Prrafodelista"/>
+        <w:rPr>
+          <w:lang w:val="en-US"/>
+        </w:rPr>
+      </w:pPr>
+    </w:p>
+    <w:p>
+      <w:pPr>
+        <w:numPr>
+          <w:ilvl w:val="0"/>
+          <w:numId w:val="1"/>
+        </w:numPr>
+        <w:ind w:right="0" w:hanging="359"/>
+        <w:rPr>
+          <w:lang w:val="en-US"/>
+        </w:rPr>
+      </w:pPr>
+      <w:r>
+        <w:rPr>
+          <w:lang w:val="en-US"/>
+        </w:rPr>
+        <w:t>A user or a manager can report a comment. The system must store a text with the reason, and the authored moment.</w:t>
+      </w:r>
+      <w:r>
+        <w:rPr>
+          <w:lang w:val="en-US"/>
+        </w:rPr>
+        <w:t xml:space="preserve"> </w:t>
+      </w:r>
+    </w:p>
+    <w:p>
+      <w:pPr>
         <w:spacing w:after="27" w:line="259" w:lineRule="auto"/>
         <w:ind w:left="359" w:right="0" w:firstLine="0"/>
         <w:rPr>
           <w:lang w:val="en-US"/>
         </w:rPr>
       </w:pPr>
-      <w:r>
-        <w:rPr>
-          <w:lang w:val="en-US"/>
-        </w:rPr>
-        <w:t xml:space="preserve"> </w:t>
-      </w:r>
     </w:p>
     <w:p>
       <w:pPr>
@@ -428,16 +490,39 @@
       </w:pPr>
       <w:r>
         <w:rPr>
-          <w:highlight w:val="yellow"/>
-          <w:lang w:val="en-US"/>
-        </w:rPr>
-        <w:t>Restaurants can register their social identities. Such identities consist of a nick, the name of a social network, a link to that social network, and an optional picture</w:t>
-      </w:r>
-      <w:r>
-        <w:rPr>
-          <w:lang w:val="en-US"/>
-        </w:rPr>
-        <w:t xml:space="preserve">. </w:t>
+          <w:lang w:val="en-US"/>
+        </w:rPr>
+        <w:t>A manager</w:t>
+      </w:r>
+      <w:r>
+        <w:rPr>
+          <w:lang w:val="en-US"/>
+        </w:rPr>
+        <w:t xml:space="preserve"> can register </w:t>
+      </w:r>
+      <w:r>
+        <w:rPr>
+          <w:lang w:val="en-US"/>
+        </w:rPr>
+        <w:t xml:space="preserve">the </w:t>
+      </w:r>
+      <w:r>
+        <w:rPr>
+          <w:lang w:val="en-US"/>
+        </w:rPr>
+        <w:t>social identities</w:t>
+      </w:r>
+      <w:r>
+        <w:rPr>
+          <w:lang w:val="en-US"/>
+        </w:rPr>
+        <w:t xml:space="preserve"> of his/her restaurants</w:t>
+      </w:r>
+      <w:r>
+        <w:rPr>
+          <w:lang w:val="en-US"/>
+        </w:rPr>
+        <w:t xml:space="preserve">. Such identities consist of a nick, the name of a social network, a link to that social network, and an optional picture. </w:t>
       </w:r>
     </w:p>
     <w:p>
@@ -557,7 +642,13 @@
         <w:rPr>
           <w:lang w:val="en-US"/>
         </w:rPr>
-        <w:t>Critic can cre</w:t>
+        <w:t>A c</w:t>
+      </w:r>
+      <w:r>
+        <w:rPr>
+          <w:lang w:val="en-US"/>
+        </w:rPr>
+        <w:t>ritic can cre</w:t>
       </w:r>
       <w:r>
         <w:rPr>
@@ -639,7 +730,31 @@
         <w:rPr>
           <w:lang w:val="en-US"/>
         </w:rPr>
-        <w:t xml:space="preserve">Users can like or dislike to the reviews. </w:t>
+        <w:t>A user</w:t>
+      </w:r>
+      <w:r>
+        <w:rPr>
+          <w:lang w:val="en-US"/>
+        </w:rPr>
+        <w:t xml:space="preserve"> </w:t>
+      </w:r>
+      <w:r>
+        <w:rPr>
+          <w:lang w:val="en-US"/>
+        </w:rPr>
+        <w:t>can</w:t>
+      </w:r>
+      <w:r>
+        <w:rPr>
+          <w:lang w:val="en-US"/>
+        </w:rPr>
+        <w:t xml:space="preserve"> </w:t>
+      </w:r>
+      <w:r>
+        <w:rPr>
+          <w:lang w:val="en-US"/>
+        </w:rPr>
+        <w:t xml:space="preserve">like or dislike to the reviews. </w:t>
       </w:r>
     </w:p>
     <w:p>
@@ -657,8 +772,41 @@
         <w:rPr>
           <w:lang w:val="en-US"/>
         </w:rPr>
-        <w:t xml:space="preserve">A restaurant can pay to be promoted on welcome page. The system must store the beginning and ending date of the promotion. </w:t>
-      </w:r>
+        <w:lastRenderedPageBreak/>
+        <w:t xml:space="preserve">A </w:t>
+      </w:r>
+      <w:r>
+        <w:rPr>
+          <w:lang w:val="en-US"/>
+        </w:rPr>
+        <w:t xml:space="preserve">manager can </w:t>
+      </w:r>
+      <w:r>
+        <w:rPr>
+          <w:lang w:val="en-US"/>
+        </w:rPr>
+        <w:t xml:space="preserve">pay </w:t>
+      </w:r>
+      <w:r>
+        <w:rPr>
+          <w:lang w:val="en-US"/>
+        </w:rPr>
+        <w:t xml:space="preserve">for his/her restaurant to be </w:t>
+      </w:r>
+      <w:r>
+        <w:rPr>
+          <w:lang w:val="en-US"/>
+        </w:rPr>
+        <w:t xml:space="preserve">promoted on welcome page. The system must store the beginning and ending date of the promotion. </w:t>
+      </w:r>
+    </w:p>
+    <w:p>
+      <w:pPr>
+        <w:ind w:left="359" w:right="0" w:firstLine="0"/>
+        <w:rPr>
+          <w:lang w:val="en-US"/>
+        </w:rPr>
+      </w:pPr>
     </w:p>
     <w:p>
       <w:pPr>
@@ -680,6 +828,14 @@
     </w:p>
     <w:p>
       <w:pPr>
+        <w:pStyle w:val="Prrafodelista"/>
+        <w:rPr>
+          <w:lang w:val="en-US"/>
+        </w:rPr>
+      </w:pPr>
+    </w:p>
+    <w:p>
+      <w:pPr>
         <w:numPr>
           <w:ilvl w:val="0"/>
           <w:numId w:val="1"/>
@@ -693,22 +849,48 @@
         <w:rPr>
           <w:lang w:val="en-US"/>
         </w:rPr>
-        <w:lastRenderedPageBreak/>
-        <w:t xml:space="preserve">An administrator generates the monthly bills and associates them with the restaurant. For every monthly bill, the system must store the moment when it is created, the moment when it is paid and the cost. The cost is computed based on the number of times that the restaurant have been displayed on welcome page; a fee that can be configured by administrators is applied every time a restaurant is displayed on welcome page.  </w:t>
-      </w:r>
-    </w:p>
-    <w:p>
-      <w:pPr>
-        <w:numPr>
-          <w:ilvl w:val="0"/>
-          <w:numId w:val="1"/>
-        </w:numPr>
-        <w:spacing w:after="498"/>
-        <w:ind w:right="0" w:hanging="359"/>
-        <w:rPr>
-          <w:lang w:val="en-US"/>
-        </w:rPr>
-      </w:pPr>
+        <w:t xml:space="preserve">An administrator generates the monthly bills and associates them with the </w:t>
+      </w:r>
+      <w:r>
+        <w:rPr>
+          <w:lang w:val="en-US"/>
+        </w:rPr>
+        <w:t>manager</w:t>
+      </w:r>
+      <w:r>
+        <w:rPr>
+          <w:lang w:val="en-US"/>
+        </w:rPr>
+        <w:t xml:space="preserve">. For every monthly bill, the system must store the moment when it is created, the moment when it is paid and the cost. The cost is computed based on the number of times that the restaurant </w:t>
+      </w:r>
+      <w:r>
+        <w:rPr>
+          <w:lang w:val="en-US"/>
+        </w:rPr>
+        <w:t>has</w:t>
+      </w:r>
+      <w:r>
+        <w:rPr>
+          <w:lang w:val="en-US"/>
+        </w:rPr>
+        <w:t xml:space="preserve"> been displayed on welcome page; a fee that can be configured by administrators is applied every time a restaurant is displayed on welcome page.  </w:t>
+      </w:r>
+    </w:p>
+    <w:p>
+      <w:pPr>
+        <w:spacing w:after="160" w:line="259" w:lineRule="auto"/>
+        <w:ind w:left="708" w:right="0" w:hanging="708"/>
+        <w:jc w:val="left"/>
+        <w:rPr>
+          <w:lang w:val="en-US"/>
+        </w:rPr>
+      </w:pPr>
+      <w:r>
+        <w:rPr>
+          <w:lang w:val="en-US"/>
+        </w:rPr>
+        <w:br w:type="page"/>
+      </w:r>
     </w:p>
     <w:p>
       <w:pPr>
@@ -718,6 +900,7 @@
       </w:pPr>
       <w:proofErr w:type="spellStart"/>
       <w:r>
+        <w:lastRenderedPageBreak/>
         <w:t>Functional</w:t>
       </w:r>
       <w:proofErr w:type="spellEnd"/>
@@ -773,13 +956,7 @@
         <w:rPr>
           <w:lang w:val="en-US"/>
         </w:rPr>
-        <w:t xml:space="preserve">. o Register to the system as a </w:t>
-      </w:r>
-      <w:r>
-        <w:rPr>
-          <w:lang w:val="en-US"/>
-        </w:rPr>
-        <w:t xml:space="preserve">restaurant. </w:t>
+        <w:t>.</w:t>
       </w:r>
     </w:p>
     <w:p>
@@ -798,19 +975,19 @@
         <w:rPr>
           <w:lang w:val="en-US"/>
         </w:rPr>
-        <w:t>Browse</w:t>
-      </w:r>
-      <w:r>
-        <w:rPr>
-          <w:lang w:val="en-US"/>
-        </w:rPr>
-        <w:t xml:space="preserve"> the catalogue of restaurants and navigate to</w:t>
-      </w:r>
-      <w:r>
-        <w:rPr>
-          <w:lang w:val="en-US"/>
-        </w:rPr>
-        <w:t xml:space="preserve"> their meals. </w:t>
+        <w:t xml:space="preserve">Register to the system as a </w:t>
+      </w:r>
+      <w:r>
+        <w:rPr>
+          <w:lang w:val="en-US"/>
+        </w:rPr>
+        <w:t>manager</w:t>
+      </w:r>
+      <w:r>
+        <w:rPr>
+          <w:lang w:val="en-US"/>
+        </w:rPr>
+        <w:t xml:space="preserve">. </w:t>
       </w:r>
     </w:p>
     <w:p>
@@ -819,6 +996,37 @@
           <w:ilvl w:val="2"/>
           <w:numId w:val="3"/>
         </w:numPr>
+        <w:spacing w:after="26" w:line="256" w:lineRule="auto"/>
+        <w:ind w:left="1276" w:right="0" w:hanging="283"/>
+        <w:rPr>
+          <w:lang w:val="en-US"/>
+        </w:rPr>
+      </w:pPr>
+      <w:r>
+        <w:rPr>
+          <w:lang w:val="en-US"/>
+        </w:rPr>
+        <w:t>Browse</w:t>
+      </w:r>
+      <w:r>
+        <w:rPr>
+          <w:lang w:val="en-US"/>
+        </w:rPr>
+        <w:t xml:space="preserve"> the catalogue of restaurants and navigate to</w:t>
+      </w:r>
+      <w:r>
+        <w:rPr>
+          <w:lang w:val="en-US"/>
+        </w:rPr>
+        <w:t xml:space="preserve"> their meals. </w:t>
+      </w:r>
+    </w:p>
+    <w:p>
+      <w:pPr>
+        <w:numPr>
+          <w:ilvl w:val="2"/>
+          <w:numId w:val="3"/>
+        </w:numPr>
         <w:spacing w:after="34" w:line="259" w:lineRule="auto"/>
         <w:ind w:left="1276" w:right="0" w:hanging="283"/>
         <w:rPr>
@@ -841,13 +1049,14 @@
         <w:rPr>
           <w:lang w:val="en-US"/>
         </w:rPr>
-        <w:t>names, categor</w:t>
-      </w:r>
-      <w:r>
-        <w:rPr>
-          <w:lang w:val="en-US"/>
-        </w:rPr>
-        <w:t>ies</w:t>
+        <w:t xml:space="preserve">names, </w:t>
+      </w:r>
+      <w:r>
+        <w:rPr>
+          <w:highlight w:val="yellow"/>
+          <w:lang w:val="en-US"/>
+        </w:rPr>
+        <w:t>categories</w:t>
       </w:r>
       <w:r>
         <w:rPr>
@@ -951,14 +1160,27 @@
           <w:numId w:val="2"/>
         </w:numPr>
         <w:ind w:right="0" w:hanging="283"/>
-      </w:pPr>
-      <w:proofErr w:type="spellStart"/>
-      <w:r>
-        <w:t>Edit</w:t>
-      </w:r>
-      <w:proofErr w:type="spellEnd"/>
-      <w:r>
-        <w:t xml:space="preserve"> personal data. </w:t>
+        <w:rPr>
+          <w:lang w:val="en-US"/>
+        </w:rPr>
+      </w:pPr>
+      <w:r>
+        <w:rPr>
+          <w:lang w:val="en-US"/>
+        </w:rPr>
+        <w:t xml:space="preserve">Edit </w:t>
+      </w:r>
+      <w:r>
+        <w:rPr>
+          <w:lang w:val="en-US"/>
+        </w:rPr>
+        <w:t xml:space="preserve">his/her </w:t>
+      </w:r>
+      <w:r>
+        <w:rPr>
+          <w:lang w:val="en-US"/>
+        </w:rPr>
+        <w:t xml:space="preserve">personal data. </w:t>
       </w:r>
     </w:p>
     <w:p>
@@ -1012,7 +1234,13 @@
         <w:rPr>
           <w:lang w:val="en-US"/>
         </w:rPr>
-        <w:t xml:space="preserve">List his or her invoices. </w:t>
+        <w:t>List his/h</w:t>
+      </w:r>
+      <w:r>
+        <w:rPr>
+          <w:lang w:val="en-US"/>
+        </w:rPr>
+        <w:t xml:space="preserve">er invoices. </w:t>
       </w:r>
     </w:p>
     <w:p>
@@ -1021,7 +1249,7 @@
           <w:ilvl w:val="1"/>
           <w:numId w:val="2"/>
         </w:numPr>
-        <w:ind w:right="0" w:hanging="183"/>
+        <w:ind w:right="0" w:hanging="283"/>
         <w:rPr>
           <w:lang w:val="en-US"/>
         </w:rPr>
@@ -1031,6 +1259,24 @@
           <w:lang w:val="en-US"/>
         </w:rPr>
         <w:t xml:space="preserve">Give like or dislike to a review. </w:t>
+      </w:r>
+    </w:p>
+    <w:p>
+      <w:pPr>
+        <w:numPr>
+          <w:ilvl w:val="1"/>
+          <w:numId w:val="2"/>
+        </w:numPr>
+        <w:ind w:right="0" w:hanging="283"/>
+        <w:rPr>
+          <w:lang w:val="en-US"/>
+        </w:rPr>
+      </w:pPr>
+      <w:r>
+        <w:rPr>
+          <w:lang w:val="en-US"/>
+        </w:rPr>
+        <w:t>Report a comment of another user.</w:t>
       </w:r>
     </w:p>
     <w:p>
@@ -1093,7 +1339,19 @@
         <w:rPr>
           <w:lang w:val="en-US"/>
         </w:rPr>
-        <w:t>Manage his restaurants, which includes creating, listing, editing and deleting them.</w:t>
+        <w:t>Manage his</w:t>
+      </w:r>
+      <w:r>
+        <w:rPr>
+          <w:lang w:val="en-US"/>
+        </w:rPr>
+        <w:t>/her</w:t>
+      </w:r>
+      <w:r>
+        <w:rPr>
+          <w:lang w:val="en-US"/>
+        </w:rPr>
+        <w:t xml:space="preserve"> restaurants, which includes creating, listing, editing and deleting them.</w:t>
       </w:r>
     </w:p>
     <w:p>
@@ -1104,20 +1362,41 @@
         </w:numPr>
         <w:ind w:right="0" w:hanging="283"/>
         <w:rPr>
-          <w:highlight w:val="yellow"/>
-          <w:lang w:val="en-US"/>
-        </w:rPr>
-      </w:pPr>
-      <w:r>
-        <w:rPr>
-          <w:highlight w:val="yellow"/>
-          <w:lang w:val="en-US"/>
-        </w:rPr>
-        <w:t xml:space="preserve">Manage his meals, which includes creating, listing, editing and deleting them. </w:t>
-      </w:r>
-      <w:r>
-        <w:rPr>
-          <w:highlight w:val="yellow"/>
+          <w:lang w:val="en-US"/>
+        </w:rPr>
+      </w:pPr>
+      <w:r>
+        <w:rPr>
+          <w:lang w:val="en-US"/>
+        </w:rPr>
+        <w:t xml:space="preserve">Manage </w:t>
+      </w:r>
+      <w:r>
+        <w:rPr>
+          <w:lang w:val="en-US"/>
+        </w:rPr>
+        <w:t>the</w:t>
+      </w:r>
+      <w:r>
+        <w:rPr>
+          <w:lang w:val="en-US"/>
+        </w:rPr>
+        <w:t xml:space="preserve"> meals</w:t>
+      </w:r>
+      <w:r>
+        <w:rPr>
+          <w:lang w:val="en-US"/>
+        </w:rPr>
+        <w:t xml:space="preserve"> of his/her restaurant</w:t>
+      </w:r>
+      <w:r>
+        <w:rPr>
+          <w:lang w:val="en-US"/>
+        </w:rPr>
+        <w:t xml:space="preserve">, which includes creating, listing, editing and deleting them. </w:t>
+      </w:r>
+      <w:r>
+        <w:rPr>
           <w:lang w:val="en-US"/>
         </w:rPr>
         <w:t xml:space="preserve">A deleted meal will be not available to order, but it still stored in the system for older orders. </w:t>
@@ -1149,11 +1428,13 @@
         </w:numPr>
         <w:ind w:right="0" w:hanging="283"/>
         <w:rPr>
-          <w:lang w:val="en-US"/>
-        </w:rPr>
-      </w:pPr>
-      <w:r>
-        <w:rPr>
+          <w:highlight w:val="yellow"/>
+          <w:lang w:val="en-US"/>
+        </w:rPr>
+      </w:pPr>
+      <w:r>
+        <w:rPr>
+          <w:highlight w:val="yellow"/>
           <w:lang w:val="en-US"/>
         </w:rPr>
         <w:t xml:space="preserve">Manage his categories, which includes creating, listing, editing and deleting them. </w:t>
@@ -1171,23 +1452,22 @@
         </w:rPr>
       </w:pPr>
       <w:r>
-        <w:t xml:space="preserve">Can </w:t>
-      </w:r>
-      <w:proofErr w:type="spellStart"/>
-      <w:r>
-        <w:t>request</w:t>
-      </w:r>
-      <w:proofErr w:type="spellEnd"/>
-      <w:r>
-        <w:t xml:space="preserve"> be </w:t>
-      </w:r>
-      <w:proofErr w:type="spellStart"/>
-      <w:r>
-        <w:t>promoted</w:t>
-      </w:r>
-      <w:proofErr w:type="spellEnd"/>
-      <w:r>
-        <w:t xml:space="preserve">. </w:t>
+        <w:rPr>
+          <w:lang w:val="en-US"/>
+        </w:rPr>
+        <w:t xml:space="preserve">Can request </w:t>
+      </w:r>
+      <w:r>
+        <w:rPr>
+          <w:lang w:val="en-US"/>
+        </w:rPr>
+        <w:t xml:space="preserve">that one or more of restaurants </w:t>
+      </w:r>
+      <w:r>
+        <w:rPr>
+          <w:lang w:val="en-US"/>
+        </w:rPr>
+        <w:t xml:space="preserve">be promoted. </w:t>
       </w:r>
     </w:p>
     <w:p>
@@ -1210,26 +1490,30 @@
     </w:p>
     <w:p>
       <w:pPr>
-        <w:ind w:left="1245" w:right="0" w:firstLine="0"/>
-        <w:rPr>
-          <w:lang w:val="en-US"/>
-        </w:rPr>
-      </w:pPr>
+        <w:numPr>
+          <w:ilvl w:val="1"/>
+          <w:numId w:val="2"/>
+        </w:numPr>
+        <w:ind w:right="0" w:hanging="283"/>
+        <w:rPr>
+          <w:lang w:val="en-US"/>
+        </w:rPr>
+      </w:pPr>
+      <w:r>
+        <w:rPr>
+          <w:lang w:val="en-US"/>
+        </w:rPr>
+        <w:t>Report a comment.</w:t>
+      </w:r>
     </w:p>
     <w:p>
       <w:pPr>
         <w:spacing w:after="27" w:line="259" w:lineRule="auto"/>
-        <w:ind w:left="1077" w:right="0" w:hanging="283"/>
-        <w:rPr>
-          <w:lang w:val="en-US"/>
-        </w:rPr>
-      </w:pPr>
-      <w:r>
-        <w:rPr>
-          <w:lang w:val="en-US"/>
-        </w:rPr>
-        <w:t xml:space="preserve"> </w:t>
-      </w:r>
+        <w:ind w:left="0" w:right="0" w:firstLine="0"/>
+        <w:rPr>
+          <w:lang w:val="en-US"/>
+        </w:rPr>
+      </w:pPr>
     </w:p>
     <w:p>
       <w:pPr>
@@ -1255,16 +1539,16 @@
           <w:ilvl w:val="1"/>
           <w:numId w:val="6"/>
         </w:numPr>
-        <w:ind w:right="0" w:hanging="183"/>
-        <w:rPr>
-          <w:lang w:val="en-US"/>
-        </w:rPr>
-      </w:pPr>
-      <w:r>
-        <w:rPr>
-          <w:lang w:val="en-US"/>
-        </w:rPr>
-        <w:t xml:space="preserve">Do the same as an actor who is authenticated. </w:t>
+        <w:ind w:right="0" w:hanging="283"/>
+        <w:rPr>
+          <w:lang w:val="en-US"/>
+        </w:rPr>
+      </w:pPr>
+      <w:r>
+        <w:rPr>
+          <w:lang w:val="en-US"/>
+        </w:rPr>
+        <w:t xml:space="preserve">Do the same as an actor who is not authenticated, except for registering to the system. </w:t>
       </w:r>
     </w:p>
     <w:p>
@@ -1273,7 +1557,7 @@
           <w:ilvl w:val="1"/>
           <w:numId w:val="6"/>
         </w:numPr>
-        <w:ind w:right="0" w:hanging="183"/>
+        <w:ind w:right="0" w:hanging="283"/>
         <w:rPr>
           <w:lang w:val="en-US"/>
         </w:rPr>
@@ -1291,7 +1575,7 @@
           <w:ilvl w:val="1"/>
           <w:numId w:val="6"/>
         </w:numPr>
-        <w:ind w:right="0" w:hanging="183"/>
+        <w:ind w:right="0" w:hanging="283"/>
         <w:rPr>
           <w:lang w:val="en-US"/>
         </w:rPr>
@@ -1306,7 +1590,7 @@
     <w:p>
       <w:pPr>
         <w:spacing w:after="27" w:line="259" w:lineRule="auto"/>
-        <w:ind w:left="1077" w:right="0" w:hanging="283"/>
+        <w:ind w:left="0" w:right="0" w:firstLine="0"/>
         <w:rPr>
           <w:lang w:val="en-US"/>
         </w:rPr>
@@ -1345,7 +1629,85 @@
         <w:rPr>
           <w:lang w:val="en-US"/>
         </w:rPr>
+        <w:t>Register a new actor as critic.</w:t>
+      </w:r>
+    </w:p>
+    <w:p>
+      <w:pPr>
+        <w:numPr>
+          <w:ilvl w:val="1"/>
+          <w:numId w:val="2"/>
+        </w:numPr>
+        <w:ind w:right="0" w:hanging="283"/>
+        <w:rPr>
+          <w:lang w:val="en-US"/>
+        </w:rPr>
+      </w:pPr>
+      <w:r>
+        <w:rPr>
+          <w:lang w:val="en-US"/>
+        </w:rPr>
         <w:t xml:space="preserve">Manage the VAT number of Acme Meals. </w:t>
+      </w:r>
+    </w:p>
+    <w:p>
+      <w:pPr>
+        <w:numPr>
+          <w:ilvl w:val="1"/>
+          <w:numId w:val="2"/>
+        </w:numPr>
+        <w:ind w:right="0" w:hanging="283"/>
+        <w:rPr>
+          <w:lang w:val="en-US"/>
+        </w:rPr>
+      </w:pPr>
+      <w:r>
+        <w:rPr>
+          <w:lang w:val="en-US"/>
+        </w:rPr>
+        <w:t>Manager the fee.</w:t>
+      </w:r>
+    </w:p>
+    <w:p>
+      <w:pPr>
+        <w:numPr>
+          <w:ilvl w:val="1"/>
+          <w:numId w:val="2"/>
+        </w:numPr>
+        <w:ind w:right="0" w:hanging="283"/>
+        <w:rPr>
+          <w:lang w:val="en-US"/>
+        </w:rPr>
+      </w:pPr>
+      <w:r>
+        <w:rPr>
+          <w:lang w:val="en-US"/>
+        </w:rPr>
+        <w:t>Browse users who have 10 or more reports and navigate to them reports.</w:t>
+      </w:r>
+    </w:p>
+    <w:p>
+      <w:pPr>
+        <w:numPr>
+          <w:ilvl w:val="1"/>
+          <w:numId w:val="2"/>
+        </w:numPr>
+        <w:ind w:right="0" w:hanging="283"/>
+        <w:rPr>
+          <w:lang w:val="en-US"/>
+        </w:rPr>
+      </w:pPr>
+      <w:r>
+        <w:rPr>
+          <w:lang w:val="en-US"/>
+        </w:rPr>
+        <w:t xml:space="preserve">Ban </w:t>
+      </w:r>
+      <w:r>
+        <w:rPr>
+          <w:lang w:val="en-US"/>
+        </w:rPr>
+        <w:t>or unban a user.</w:t>
       </w:r>
     </w:p>
     <w:p>
@@ -1664,9 +2026,9 @@
       <w:pPr>
         <w:numPr>
           <w:ilvl w:val="0"/>
-          <w:numId w:val="4"/>
-        </w:numPr>
-        <w:ind w:right="0" w:hanging="134"/>
+          <w:numId w:val="9"/>
+        </w:numPr>
+        <w:ind w:right="0"/>
         <w:rPr>
           <w:lang w:val="en-US"/>
         </w:rPr>
@@ -1682,27 +2044,81 @@
       <w:pPr>
         <w:numPr>
           <w:ilvl w:val="0"/>
-          <w:numId w:val="4"/>
-        </w:numPr>
-        <w:ind w:right="0" w:hanging="134"/>
-        <w:rPr>
-          <w:lang w:val="en-US"/>
-        </w:rPr>
-      </w:pPr>
-      <w:r>
-        <w:rPr>
-          <w:lang w:val="en-US"/>
-        </w:rPr>
-        <w:t xml:space="preserve">The system will be run in Spain, so it must comply with the Spanish regulations except for the following ones: a) the requirement in LOPD regarding keeping files and communications secure and confidential; b) the requirement in LSSI regarding informing the Chamber of Commerce about your internet domain. </w:t>
+          <w:numId w:val="9"/>
+        </w:numPr>
+        <w:ind w:right="0"/>
+        <w:rPr>
+          <w:lang w:val="en-US"/>
+        </w:rPr>
+      </w:pPr>
+      <w:r>
+        <w:rPr>
+          <w:lang w:val="en-US"/>
+        </w:rPr>
+        <w:t xml:space="preserve">The system will be run in Spain, so it must comply with the Spanish regulations except for the following ones: </w:t>
+      </w:r>
+    </w:p>
+    <w:p>
+      <w:pPr>
+        <w:numPr>
+          <w:ilvl w:val="1"/>
+          <w:numId w:val="9"/>
+        </w:numPr>
+        <w:ind w:right="0"/>
+        <w:rPr>
+          <w:lang w:val="en-US"/>
+        </w:rPr>
+      </w:pPr>
+      <w:r>
+        <w:rPr>
+          <w:lang w:val="en-US"/>
+        </w:rPr>
+        <w:t>T</w:t>
+      </w:r>
+      <w:r>
+        <w:rPr>
+          <w:lang w:val="en-US"/>
+        </w:rPr>
+        <w:t>he requirement in LOPD regarding keeping files and communications secure and confidential</w:t>
+      </w:r>
+      <w:r>
+        <w:rPr>
+          <w:lang w:val="en-US"/>
+        </w:rPr>
+        <w:t>.</w:t>
+      </w:r>
+    </w:p>
+    <w:p>
+      <w:pPr>
+        <w:numPr>
+          <w:ilvl w:val="1"/>
+          <w:numId w:val="9"/>
+        </w:numPr>
+        <w:ind w:right="0"/>
+        <w:rPr>
+          <w:lang w:val="en-US"/>
+        </w:rPr>
+      </w:pPr>
+      <w:r>
+        <w:rPr>
+          <w:lang w:val="en-US"/>
+        </w:rPr>
+        <w:t>T</w:t>
+      </w:r>
+      <w:r>
+        <w:rPr>
+          <w:lang w:val="en-US"/>
+        </w:rPr>
+        <w:t xml:space="preserve">he requirement in LSSI regarding informing the Chamber of Commerce about your internet domain. </w:t>
       </w:r>
     </w:p>
     <w:p>
       <w:pPr>
         <w:numPr>
           <w:ilvl w:val="0"/>
-          <w:numId w:val="4"/>
-        </w:numPr>
-        <w:ind w:right="0" w:hanging="134"/>
+          <w:numId w:val="9"/>
+        </w:numPr>
+        <w:ind w:right="0"/>
         <w:rPr>
           <w:lang w:val="en-US"/>
         </w:rPr>
@@ -1718,18 +2134,60 @@
       <w:pPr>
         <w:numPr>
           <w:ilvl w:val="0"/>
-          <w:numId w:val="4"/>
-        </w:numPr>
-        <w:ind w:right="0" w:hanging="134"/>
-        <w:rPr>
-          <w:lang w:val="en-US"/>
-        </w:rPr>
-      </w:pPr>
-      <w:r>
-        <w:rPr>
-          <w:lang w:val="en-US"/>
-        </w:rPr>
-        <w:t xml:space="preserve">Pictures are not required to be stored by the system, but referenced by means of their URLs. - The validity of a credit card must be checked as follows: a) its number must be run through </w:t>
+          <w:numId w:val="9"/>
+        </w:numPr>
+        <w:ind w:right="0"/>
+        <w:rPr>
+          <w:lang w:val="en-US"/>
+        </w:rPr>
+      </w:pPr>
+      <w:r>
+        <w:rPr>
+          <w:lang w:val="en-US"/>
+        </w:rPr>
+        <w:t>Pictures are not required to be stored by the system, but referenced by means of their URLs.</w:t>
+      </w:r>
+    </w:p>
+    <w:p>
+      <w:pPr>
+        <w:numPr>
+          <w:ilvl w:val="0"/>
+          <w:numId w:val="9"/>
+        </w:numPr>
+        <w:ind w:right="0"/>
+        <w:rPr>
+          <w:lang w:val="en-US"/>
+        </w:rPr>
+      </w:pPr>
+      <w:r>
+        <w:rPr>
+          <w:lang w:val="en-US"/>
+        </w:rPr>
+        <w:t>The validity of a credit card must be checked as follows:</w:t>
+      </w:r>
+    </w:p>
+    <w:p>
+      <w:pPr>
+        <w:numPr>
+          <w:ilvl w:val="1"/>
+          <w:numId w:val="9"/>
+        </w:numPr>
+        <w:ind w:right="0"/>
+        <w:rPr>
+          <w:lang w:val="en-US"/>
+        </w:rPr>
+      </w:pPr>
+      <w:r>
+        <w:rPr>
+          <w:lang w:val="en-US"/>
+        </w:rPr>
+        <w:t>I</w:t>
+      </w:r>
+      <w:r>
+        <w:rPr>
+          <w:lang w:val="en-US"/>
+        </w:rPr>
+        <w:t xml:space="preserve">ts number must be run through </w:t>
       </w:r>
       <w:proofErr w:type="spellStart"/>
       <w:r>
@@ -1743,16 +2201,52 @@
         <w:rPr>
           <w:lang w:val="en-US"/>
         </w:rPr>
-        <w:t xml:space="preserve"> algorithm to checksum it; b) the expiry date must be confirmed to be at least seven days in future.  </w:t>
+        <w:t xml:space="preserve"> algorithm to checksum it.</w:t>
+      </w:r>
+    </w:p>
+    <w:p>
+      <w:pPr>
+        <w:numPr>
+          <w:ilvl w:val="1"/>
+          <w:numId w:val="9"/>
+        </w:numPr>
+        <w:ind w:right="0"/>
+        <w:rPr>
+          <w:lang w:val="en-US"/>
+        </w:rPr>
+      </w:pPr>
+      <w:r>
+        <w:rPr>
+          <w:lang w:val="en-US"/>
+        </w:rPr>
+        <w:t>T</w:t>
+      </w:r>
+      <w:r>
+        <w:rPr>
+          <w:lang w:val="en-US"/>
+        </w:rPr>
+        <w:t>he expiry date must be confirmed to be</w:t>
+      </w:r>
+      <w:r>
+        <w:rPr>
+          <w:lang w:val="en-US"/>
+        </w:rPr>
+        <w:t xml:space="preserve"> at least seven days in future.</w:t>
+      </w:r>
+      <w:r>
+        <w:rPr>
+          <w:lang w:val="en-US"/>
+        </w:rPr>
+        <w:t xml:space="preserve"> </w:t>
       </w:r>
     </w:p>
     <w:p>
       <w:pPr>
         <w:numPr>
           <w:ilvl w:val="0"/>
-          <w:numId w:val="4"/>
-        </w:numPr>
-        <w:ind w:right="0" w:hanging="134"/>
+          <w:numId w:val="9"/>
+        </w:numPr>
+        <w:ind w:right="0"/>
         <w:rPr>
           <w:lang w:val="en-US"/>
         </w:rPr>
@@ -1762,6 +2256,38 @@
           <w:lang w:val="en-US"/>
         </w:rPr>
         <w:t xml:space="preserve">Wherever a credit card is shown, it must be masked, i.e. only the leading and trailing four digits must be readable; the others must be displayed as asterisks.  </w:t>
+      </w:r>
+    </w:p>
+    <w:p>
+      <w:pPr>
+        <w:numPr>
+          <w:ilvl w:val="0"/>
+          <w:numId w:val="9"/>
+        </w:numPr>
+        <w:ind w:right="0"/>
+        <w:rPr>
+          <w:lang w:val="en-US"/>
+        </w:rPr>
+      </w:pPr>
+      <w:r>
+        <w:rPr>
+          <w:lang w:val="en-US"/>
+        </w:rPr>
+        <w:t xml:space="preserve"> </w:t>
+      </w:r>
+      <w:r>
+        <w:rPr>
+          <w:lang w:val="en-US"/>
+        </w:rPr>
+        <w:t>A random review will be announced on the homepage.</w:t>
+      </w:r>
+      <w:r>
+        <w:rPr>
+          <w:b/>
+          <w:sz w:val="46"/>
+          <w:lang w:val="en-US"/>
+        </w:rPr>
+        <w:t xml:space="preserve"> </w:t>
       </w:r>
     </w:p>
     <w:p>
@@ -1772,44 +2298,6 @@
           <w:lang w:val="en-US"/>
         </w:rPr>
       </w:pPr>
-      <w:r>
-        <w:rPr>
-          <w:lang w:val="en-US"/>
-        </w:rPr>
-        <w:t xml:space="preserve">  </w:t>
-      </w:r>
-    </w:p>
-    <w:p>
-      <w:pPr>
-        <w:numPr>
-          <w:ilvl w:val="0"/>
-          <w:numId w:val="6"/>
-        </w:numPr>
-        <w:ind w:right="0" w:hanging="359"/>
-        <w:rPr>
-          <w:lang w:val="en-US"/>
-        </w:rPr>
-      </w:pPr>
-      <w:r>
-        <w:rPr>
-          <w:lang w:val="en-US"/>
-        </w:rPr>
-        <w:t xml:space="preserve"> </w:t>
-      </w:r>
-      <w:r>
-        <w:rPr>
-          <w:lang w:val="en-US"/>
-        </w:rPr>
-        <w:t>A random review will be announced on the homepage.</w:t>
-      </w:r>
-      <w:r>
-        <w:rPr>
-          <w:b/>
-          <w:sz w:val="46"/>
-          <w:lang w:val="en-US"/>
-        </w:rPr>
-        <w:t xml:space="preserve"> </w:t>
-      </w:r>
     </w:p>
     <w:p>
       <w:pPr>
@@ -1819,6 +2307,12 @@
           <w:lang w:val="en-US"/>
         </w:rPr>
       </w:pPr>
+      <w:r>
+        <w:rPr>
+          <w:lang w:val="en-US"/>
+        </w:rPr>
+        <w:t xml:space="preserve"> </w:t>
+      </w:r>
     </w:p>
     <w:p>
       <w:pPr>
@@ -1828,21 +2322,6 @@
           <w:lang w:val="en-US"/>
         </w:rPr>
       </w:pPr>
-      <w:r>
-        <w:rPr>
-          <w:lang w:val="en-US"/>
-        </w:rPr>
-        <w:t xml:space="preserve"> </w:t>
-      </w:r>
-    </w:p>
-    <w:p>
-      <w:pPr>
-        <w:spacing w:after="27" w:line="259" w:lineRule="auto"/>
-        <w:ind w:left="359" w:right="0" w:firstLine="0"/>
-        <w:rPr>
-          <w:lang w:val="en-US"/>
-        </w:rPr>
-      </w:pPr>
     </w:p>
     <w:p>
       <w:pPr>
@@ -1852,6 +2331,8 @@
           <w:lang w:val="en-US"/>
         </w:rPr>
       </w:pPr>
+      <w:bookmarkStart w:id="0" w:name="_GoBack"/>
+      <w:bookmarkEnd w:id="0"/>
     </w:p>
     <w:p>
       <w:pPr>
@@ -1873,14 +2354,21 @@
     </w:p>
     <w:p>
       <w:pPr>
+        <w:spacing w:after="506" w:line="259" w:lineRule="auto"/>
+        <w:ind w:left="359" w:right="0" w:firstLine="0"/>
+        <w:rPr>
+          <w:lang w:val="en-US"/>
+        </w:rPr>
+      </w:pPr>
+    </w:p>
+    <w:p>
+      <w:pPr>
         <w:spacing w:after="0" w:line="259" w:lineRule="auto"/>
         <w:ind w:left="359" w:right="0" w:firstLine="0"/>
         <w:rPr>
           <w:lang w:val="en-US"/>
         </w:rPr>
       </w:pPr>
-      <w:bookmarkStart w:id="0" w:name="_GoBack"/>
-      <w:bookmarkEnd w:id="0"/>
       <w:r>
         <w:rPr>
           <w:b/>
@@ -1904,7 +2392,6 @@
         <w:rPr>
           <w:lang w:val="en-US"/>
         </w:rPr>
-        <w:lastRenderedPageBreak/>
         <w:t xml:space="preserve">A+ level requirements </w:t>
       </w:r>
     </w:p>
@@ -2397,6 +2884,119 @@
     </w:lvl>
   </w:abstractNum>
   <w:abstractNum w:abstractNumId="2" w15:restartNumberingAfterBreak="0">
+    <w:nsid w:val="15CD0847"/>
+    <w:multiLevelType w:val="hybridMultilevel"/>
+    <w:tmpl w:val="9D08EC54"/>
+    <w:lvl w:ilvl="0" w:tplc="0C0A0001">
+      <w:start w:val="1"/>
+      <w:numFmt w:val="bullet"/>
+      <w:lvlText w:val=""/>
+      <w:lvlJc w:val="left"/>
+      <w:pPr>
+        <w:ind w:left="720" w:hanging="360"/>
+      </w:pPr>
+      <w:rPr>
+        <w:rFonts w:ascii="Symbol" w:hAnsi="Symbol" w:hint="default"/>
+      </w:rPr>
+    </w:lvl>
+    <w:lvl w:ilvl="1" w:tplc="0C0A0003">
+      <w:start w:val="1"/>
+      <w:numFmt w:val="bullet"/>
+      <w:lvlText w:val="o"/>
+      <w:lvlJc w:val="left"/>
+      <w:pPr>
+        <w:ind w:left="1440" w:hanging="360"/>
+      </w:pPr>
+      <w:rPr>
+        <w:rFonts w:ascii="Courier New" w:hAnsi="Courier New" w:cs="Courier New" w:hint="default"/>
+      </w:rPr>
+    </w:lvl>
+    <w:lvl w:ilvl="2" w:tplc="0C0A0005" w:tentative="1">
+      <w:start w:val="1"/>
+      <w:numFmt w:val="bullet"/>
+      <w:lvlText w:val=""/>
+      <w:lvlJc w:val="left"/>
+      <w:pPr>
+        <w:ind w:left="2160" w:hanging="360"/>
+      </w:pPr>
+      <w:rPr>
+        <w:rFonts w:ascii="Wingdings" w:hAnsi="Wingdings" w:hint="default"/>
+      </w:rPr>
+    </w:lvl>
+    <w:lvl w:ilvl="3" w:tplc="0C0A0001" w:tentative="1">
+      <w:start w:val="1"/>
+      <w:numFmt w:val="bullet"/>
+      <w:lvlText w:val=""/>
+      <w:lvlJc w:val="left"/>
+      <w:pPr>
+        <w:ind w:left="2880" w:hanging="360"/>
+      </w:pPr>
+      <w:rPr>
+        <w:rFonts w:ascii="Symbol" w:hAnsi="Symbol" w:hint="default"/>
+      </w:rPr>
+    </w:lvl>
+    <w:lvl w:ilvl="4" w:tplc="0C0A0003" w:tentative="1">
+      <w:start w:val="1"/>
+      <w:numFmt w:val="bullet"/>
+      <w:lvlText w:val="o"/>
+      <w:lvlJc w:val="left"/>
+      <w:pPr>
+        <w:ind w:left="3600" w:hanging="360"/>
+      </w:pPr>
+      <w:rPr>
+        <w:rFonts w:ascii="Courier New" w:hAnsi="Courier New" w:cs="Courier New" w:hint="default"/>
+      </w:rPr>
+    </w:lvl>
+    <w:lvl w:ilvl="5" w:tplc="0C0A0005" w:tentative="1">
+      <w:start w:val="1"/>
+      <w:numFmt w:val="bullet"/>
+      <w:lvlText w:val=""/>
+      <w:lvlJc w:val="left"/>
+      <w:pPr>
+        <w:ind w:left="4320" w:hanging="360"/>
+      </w:pPr>
+      <w:rPr>
+        <w:rFonts w:ascii="Wingdings" w:hAnsi="Wingdings" w:hint="default"/>
+      </w:rPr>
+    </w:lvl>
+    <w:lvl w:ilvl="6" w:tplc="0C0A0001" w:tentative="1">
+      <w:start w:val="1"/>
+      <w:numFmt w:val="bullet"/>
+      <w:lvlText w:val=""/>
+      <w:lvlJc w:val="left"/>
+      <w:pPr>
+        <w:ind w:left="5040" w:hanging="360"/>
+      </w:pPr>
+      <w:rPr>
+        <w:rFonts w:ascii="Symbol" w:hAnsi="Symbol" w:hint="default"/>
+      </w:rPr>
+    </w:lvl>
+    <w:lvl w:ilvl="7" w:tplc="0C0A0003" w:tentative="1">
+      <w:start w:val="1"/>
+      <w:numFmt w:val="bullet"/>
+      <w:lvlText w:val="o"/>
+      <w:lvlJc w:val="left"/>
+      <w:pPr>
+        <w:ind w:left="5760" w:hanging="360"/>
+      </w:pPr>
+      <w:rPr>
+        <w:rFonts w:ascii="Courier New" w:hAnsi="Courier New" w:cs="Courier New" w:hint="default"/>
+      </w:rPr>
+    </w:lvl>
+    <w:lvl w:ilvl="8" w:tplc="0C0A0005" w:tentative="1">
+      <w:start w:val="1"/>
+      <w:numFmt w:val="bullet"/>
+      <w:lvlText w:val=""/>
+      <w:lvlJc w:val="left"/>
+      <w:pPr>
+        <w:ind w:left="6480" w:hanging="360"/>
+      </w:pPr>
+      <w:rPr>
+        <w:rFonts w:ascii="Wingdings" w:hAnsi="Wingdings" w:hint="default"/>
+      </w:rPr>
+    </w:lvl>
+  </w:abstractNum>
+  <w:abstractNum w:abstractNumId="3" w15:restartNumberingAfterBreak="0">
     <w:nsid w:val="1BB23944"/>
     <w:multiLevelType w:val="hybridMultilevel"/>
     <w:tmpl w:val="6966F852"/>
@@ -2608,7 +3208,7 @@
       </w:rPr>
     </w:lvl>
   </w:abstractNum>
-  <w:abstractNum w:abstractNumId="3" w15:restartNumberingAfterBreak="0">
+  <w:abstractNum w:abstractNumId="4" w15:restartNumberingAfterBreak="0">
     <w:nsid w:val="1E16679B"/>
     <w:multiLevelType w:val="hybridMultilevel"/>
     <w:tmpl w:val="FB547552"/>
@@ -2820,7 +3420,7 @@
       </w:rPr>
     </w:lvl>
   </w:abstractNum>
-  <w:abstractNum w:abstractNumId="4" w15:restartNumberingAfterBreak="0">
+  <w:abstractNum w:abstractNumId="5" w15:restartNumberingAfterBreak="0">
     <w:nsid w:val="22FC5D60"/>
     <w:multiLevelType w:val="hybridMultilevel"/>
     <w:tmpl w:val="FDA41A6A"/>
@@ -3032,7 +3632,7 @@
       </w:rPr>
     </w:lvl>
   </w:abstractNum>
-  <w:abstractNum w:abstractNumId="5" w15:restartNumberingAfterBreak="0">
+  <w:abstractNum w:abstractNumId="6" w15:restartNumberingAfterBreak="0">
     <w:nsid w:val="387D42AE"/>
     <w:multiLevelType w:val="hybridMultilevel"/>
     <w:tmpl w:val="9252D70E"/>
@@ -3244,7 +3844,7 @@
       </w:rPr>
     </w:lvl>
   </w:abstractNum>
-  <w:abstractNum w:abstractNumId="6" w15:restartNumberingAfterBreak="0">
+  <w:abstractNum w:abstractNumId="7" w15:restartNumberingAfterBreak="0">
     <w:nsid w:val="58865EAB"/>
     <w:multiLevelType w:val="hybridMultilevel"/>
     <w:tmpl w:val="30A2253C"/>
@@ -3456,7 +4056,7 @@
       </w:rPr>
     </w:lvl>
   </w:abstractNum>
-  <w:abstractNum w:abstractNumId="7" w15:restartNumberingAfterBreak="0">
+  <w:abstractNum w:abstractNumId="8" w15:restartNumberingAfterBreak="0">
     <w:nsid w:val="76085A39"/>
     <w:multiLevelType w:val="hybridMultilevel"/>
     <w:tmpl w:val="10829D8E"/>
@@ -3669,7 +4269,7 @@
     </w:lvl>
   </w:abstractNum>
   <w:num w:numId="1">
-    <w:abstractNumId w:val="3"/>
+    <w:abstractNumId w:val="4"/>
   </w:num>
   <w:num w:numId="2">
     <w:abstractNumId w:val="1"/>
@@ -3678,19 +4278,22 @@
     <w:abstractNumId w:val="0"/>
   </w:num>
   <w:num w:numId="4">
-    <w:abstractNumId w:val="4"/>
+    <w:abstractNumId w:val="5"/>
   </w:num>
   <w:num w:numId="5">
-    <w:abstractNumId w:val="2"/>
+    <w:abstractNumId w:val="3"/>
   </w:num>
   <w:num w:numId="6">
+    <w:abstractNumId w:val="8"/>
+  </w:num>
+  <w:num w:numId="7">
+    <w:abstractNumId w:val="6"/>
+  </w:num>
+  <w:num w:numId="8">
     <w:abstractNumId w:val="7"/>
   </w:num>
-  <w:num w:numId="7">
-    <w:abstractNumId w:val="5"/>
-  </w:num>
-  <w:num w:numId="8">
-    <w:abstractNumId w:val="6"/>
+  <w:num w:numId="9">
+    <w:abstractNumId w:val="2"/>
   </w:num>
 </w:numbering>
 </file>

</xml_diff>